<commit_message>
Add more administrator services and add button "back to list" to details
</commit_message>
<xml_diff>
--- a/00. CSharp-ASP-NET-Core-Course-Introduction-Project-Assignment-Date-2.docx
+++ b/00. CSharp-ASP-NET-Core-Course-Introduction-Project-Assignment-Date-2.docx
@@ -1378,11 +1378,13 @@
         <w:spacing w:before="120" w:after="120" w:line="240" w:lineRule="auto"/>
         <w:jc w:val="both"/>
         <w:rPr>
-          <w:lang w:val="en-US"/>
-        </w:rPr>
-      </w:pPr>
-      <w:r>
-        <w:rPr>
+          <w:highlight w:val="yellow"/>
+          <w:lang w:val="en-US"/>
+        </w:rPr>
+      </w:pPr>
+      <w:r>
+        <w:rPr>
+          <w:highlight w:val="yellow"/>
           <w:lang w:val="en-US"/>
         </w:rPr>
         <w:t>Make the user interface (UI) good-looking and easy to use</w:t>
@@ -2201,8 +2203,6 @@
         </w:rPr>
         <w:t>Azure</w:t>
       </w:r>
-      <w:bookmarkStart w:id="0" w:name="_GoBack"/>
-      <w:bookmarkEnd w:id="0"/>
     </w:p>
     <w:p>
       <w:pPr>
@@ -2644,7 +2644,10 @@
         <w:t>0…20</w:t>
       </w:r>
     </w:p>
-    <w:p/>
+    <w:p>
+      <w:bookmarkStart w:id="0" w:name="_GoBack"/>
+      <w:bookmarkEnd w:id="0"/>
+    </w:p>
     <w:sectPr>
       <w:headerReference w:type="even" r:id="rId9"/>
       <w:headerReference w:type="default" r:id="rId10"/>
@@ -2833,7 +2836,7 @@
             </wp:anchor>
           </w:drawing>
         </mc:Choice>
-        <mc:Fallback xmlns:w16se="http://schemas.microsoft.com/office/word/2015/wordml/symex" xmlns:w15="http://schemas.microsoft.com/office/word/2012/wordml" xmlns:cx1="http://schemas.microsoft.com/office/drawing/2015/9/8/chartex" xmlns:cx="http://schemas.microsoft.com/office/drawing/2014/chartex">
+        <mc:Fallback xmlns:cx="http://schemas.microsoft.com/office/drawing/2014/chartex" xmlns:cx1="http://schemas.microsoft.com/office/drawing/2015/9/8/chartex" xmlns:w15="http://schemas.microsoft.com/office/word/2012/wordml" xmlns:w16se="http://schemas.microsoft.com/office/word/2015/wordml/symex">
           <w:pict>
             <v:line w14:anchorId="3A42BB7E" id="Straight Connector 19" o:spid="_x0000_s1026" style="position:absolute;flip:y;z-index:251656192;visibility:visible;mso-wrap-style:square;mso-width-percent:0;mso-height-percent:0;mso-wrap-distance-left:9pt;mso-wrap-distance-top:-1e-4mm;mso-wrap-distance-right:9pt;mso-wrap-distance-bottom:-1e-4mm;mso-position-horizontal:absolute;mso-position-horizontal-relative:text;mso-position-vertical:absolute;mso-position-vertical-relative:text;mso-width-percent:0;mso-height-percent:0;mso-width-relative:page;mso-height-relative:page" from="-.1pt,5.2pt" to="520.7pt,5.2pt" o:gfxdata="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" strokecolor="#f37123" strokeweight="1pt">
               <v:stroke endcap="round"/>
@@ -2931,7 +2934,7 @@
                               <w:sz w:val="18"/>
                               <w:szCs w:val="18"/>
                             </w:rPr>
-                            <w:t>3</w:t>
+                            <w:t>1</w:t>
                           </w:r>
                           <w:r>
                             <w:rPr>
@@ -3057,7 +3060,7 @@
                         <w:sz w:val="18"/>
                         <w:szCs w:val="18"/>
                       </w:rPr>
-                      <w:t>3</w:t>
+                      <w:t>1</w:t>
                     </w:r>
                     <w:r>
                       <w:rPr>
@@ -3194,7 +3197,7 @@
             </wp:anchor>
           </w:drawing>
         </mc:Choice>
-        <mc:Fallback xmlns:w16se="http://schemas.microsoft.com/office/word/2015/wordml/symex" xmlns:w15="http://schemas.microsoft.com/office/word/2012/wordml" xmlns:cx1="http://schemas.microsoft.com/office/drawing/2015/9/8/chartex" xmlns:cx="http://schemas.microsoft.com/office/drawing/2014/chartex">
+        <mc:Fallback xmlns:cx="http://schemas.microsoft.com/office/drawing/2014/chartex" xmlns:cx1="http://schemas.microsoft.com/office/drawing/2015/9/8/chartex" xmlns:w15="http://schemas.microsoft.com/office/word/2012/wordml" xmlns:w16se="http://schemas.microsoft.com/office/word/2015/wordml/symex">
           <w:pict>
             <v:shape id="Text Box 16" o:spid="_x0000_s1027" type="#_x0000_t202" style="position:absolute;margin-left:125.15pt;margin-top:26.95pt;width:44.85pt;height:15.75pt;z-index:251667456;visibility:visible;mso-wrap-style:square;mso-width-percent:0;mso-height-percent:0;mso-wrap-distance-left:9pt;mso-wrap-distance-top:0;mso-wrap-distance-right:9pt;mso-wrap-distance-bottom:0;mso-position-horizontal:absolute;mso-position-horizontal-relative:text;mso-position-vertical:absolute;mso-position-vertical-relative:text;mso-width-percent:0;mso-height-percent:0;mso-width-relative:page;mso-height-relative:page;v-text-anchor:middle" o:gfxdata="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" filled="f" stroked="f" strokeweight=".5pt">
               <v:path arrowok="t"/>
@@ -3949,7 +3952,7 @@
             </wp:anchor>
           </w:drawing>
         </mc:Choice>
-        <mc:Fallback xmlns:w16se="http://schemas.microsoft.com/office/word/2015/wordml/symex" xmlns:w15="http://schemas.microsoft.com/office/word/2012/wordml" xmlns:cx1="http://schemas.microsoft.com/office/drawing/2015/9/8/chartex" xmlns:cx="http://schemas.microsoft.com/office/drawing/2014/chartex">
+        <mc:Fallback xmlns:cx="http://schemas.microsoft.com/office/drawing/2014/chartex" xmlns:cx1="http://schemas.microsoft.com/office/drawing/2015/9/8/chartex" xmlns:w15="http://schemas.microsoft.com/office/word/2012/wordml" xmlns:w16se="http://schemas.microsoft.com/office/word/2015/wordml/symex">
           <w:pict>
             <v:shape id="Text Box 15" o:spid="_x0000_s1028" type="#_x0000_t202" style="position:absolute;margin-left:124.4pt;margin-top:6.7pt;width:396.3pt;height:40.45pt;z-index:251672576;visibility:visible;mso-wrap-style:square;mso-width-percent:0;mso-height-percent:0;mso-wrap-distance-left:9pt;mso-wrap-distance-top:0;mso-wrap-distance-right:9pt;mso-wrap-distance-bottom:0;mso-position-horizontal:absolute;mso-position-horizontal-relative:text;mso-position-vertical:absolute;mso-position-vertical-relative:text;mso-width-percent:0;mso-height-percent:0;mso-width-relative:page;mso-height-relative:page;v-text-anchor:top" o:gfxdata="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" filled="f" stroked="f">
               <v:textbox inset=".5mm,1.2mm,.5mm,.5mm">
@@ -9711,7 +9714,7 @@
 </file>
 
 <file path=customXml/itemProps1.xml><?xml version="1.0" encoding="utf-8"?>
-<ds:datastoreItem xmlns:ds="http://schemas.openxmlformats.org/officeDocument/2006/customXml" ds:itemID="{D5C95A31-2A9B-45C9-8336-A1D82DF85795}">
+<ds:datastoreItem xmlns:ds="http://schemas.openxmlformats.org/officeDocument/2006/customXml" ds:itemID="{6EE6578E-F2AA-4A60-BB6E-C130709A6818}">
   <ds:schemaRefs>
     <ds:schemaRef ds:uri="http://schemas.openxmlformats.org/officeDocument/2006/bibliography"/>
   </ds:schemaRefs>

</xml_diff>